<commit_message>
Upload week 7 docx file
</commit_message>
<xml_diff>
--- a/week7/Week7.docx
+++ b/week7/Week7.docx
@@ -882,8 +882,13 @@
     <w:p/>
     <w:p>
       <w:r>
-        <w:t>You probably won’t get anywhere here using for loops, so I definitely recommend you try recursion.</w:t>
-      </w:r>
+        <w:t xml:space="preserve">You might not </w:t>
+      </w:r>
+      <w:r>
+        <w:t>get anywhere using for loops, so I definitely recommend you try recursion.</w:t>
+      </w:r>
+      <w:bookmarkStart w:id="0" w:name="_GoBack"/>
+      <w:bookmarkEnd w:id="0"/>
     </w:p>
     <w:p/>
     <w:p>
@@ -1038,7 +1043,6 @@
           <w:b/>
         </w:rPr>
       </w:pPr>
-      <w:bookmarkStart w:id="0" w:name="_GoBack"/>
       <w:r>
         <w:rPr>
           <w:b/>
@@ -1046,7 +1050,6 @@
         <w:t>Sample Output:</w:t>
       </w:r>
     </w:p>
-    <w:bookmarkEnd w:id="0"/>
     <w:p>
       <w:proofErr w:type="gramStart"/>
       <w:r>
@@ -1989,7 +1992,7 @@
 </file>
 
 <file path=customXml/itemProps1.xml><?xml version="1.0" encoding="utf-8"?>
-<ds:datastoreItem xmlns:ds="http://schemas.openxmlformats.org/officeDocument/2006/customXml" ds:itemID="{A9F93576-C745-E845-A13C-7F64E8FCD37D}">
+<ds:datastoreItem xmlns:ds="http://schemas.openxmlformats.org/officeDocument/2006/customXml" ds:itemID="{CA200114-ECBE-2E4B-8D2C-B2943806B514}">
   <ds:schemaRefs>
     <ds:schemaRef ds:uri="http://schemas.openxmlformats.org/officeDocument/2006/bibliography"/>
   </ds:schemaRefs>

</xml_diff>